<commit_message>
Añadidas horas trabajadas y unificados los dos documentos (odt y docx)
</commit_message>
<xml_diff>
--- a/doc/DP1-2020 - Log Sprint 3 - Aerolíneas AAAFC.docx
+++ b/doc/DP1-2020 - Log Sprint 3 - Aerolíneas AAAFC.docx
@@ -1,6 +1,6 @@
 
 <file path=word/document.xml><?xml version="1.0" encoding="utf-8"?>
-<w:document xmlns:wpc="http://schemas.microsoft.com/office/word/2010/wordprocessingCanvas" xmlns:cx="http://schemas.microsoft.com/office/drawing/2014/chartex" xmlns:cx1="http://schemas.microsoft.com/office/drawing/2015/9/8/chartex" xmlns:cx2="http://schemas.microsoft.com/office/drawing/2015/10/21/chartex" xmlns:cx3="http://schemas.microsoft.com/office/drawing/2016/5/9/chartex" xmlns:cx4="http://schemas.microsoft.com/office/drawing/2016/5/10/chartex" xmlns:cx5="http://schemas.microsoft.com/office/drawing/2016/5/11/chartex" xmlns:cx6="http://schemas.microsoft.com/office/drawing/2016/5/12/chartex" xmlns:cx7="http://schemas.microsoft.com/office/drawing/2016/5/13/chartex" xmlns:cx8="http://schemas.microsoft.com/office/drawing/2016/5/14/chartex" xmlns:mc="http://schemas.openxmlformats.org/markup-compatibility/2006" xmlns:aink="http://schemas.microsoft.com/office/drawing/2016/ink" xmlns:am3d="http://schemas.microsoft.com/office/drawing/2017/model3d" xmlns:o="urn:schemas-microsoft-com:office:office" xmlns:r="http://schemas.openxmlformats.org/officeDocument/2006/relationships" xmlns:m="http://schemas.openxmlformats.org/officeDocument/2006/math" xmlns:v="urn:schemas-microsoft-com:vml" xmlns:wp14="http://schemas.microsoft.com/office/word/2010/wordprocessingDrawing" xmlns:wp="http://schemas.openxmlformats.org/drawingml/2006/wordprocessingDrawing" xmlns:w10="urn:schemas-microsoft-com:office:word" xmlns:w="http://schemas.openxmlformats.org/wordprocessingml/2006/main" xmlns:w14="http://schemas.microsoft.com/office/word/2010/wordml" xmlns:w15="http://schemas.microsoft.com/office/word/2012/wordml" xmlns:w16cex="http://schemas.microsoft.com/office/word/2018/wordml/cex" xmlns:w16cid="http://schemas.microsoft.com/office/word/2016/wordml/cid" xmlns:w16="http://schemas.microsoft.com/office/word/2018/wordml" xmlns:w16se="http://schemas.microsoft.com/office/word/2015/wordml/symex" xmlns:wpg="http://schemas.microsoft.com/office/word/2010/wordprocessingGroup" xmlns:wpi="http://schemas.microsoft.com/office/word/2010/wordprocessingInk" xmlns:wne="http://schemas.microsoft.com/office/word/2006/wordml" xmlns:wps="http://schemas.microsoft.com/office/word/2010/wordprocessingShape" mc:Ignorable="w14 w15 w16se w16cid w16 w16cex wp14">
+<w:document xmlns:wpc="http://schemas.microsoft.com/office/word/2010/wordprocessingCanvas" xmlns:cx="http://schemas.microsoft.com/office/drawing/2014/chartex" xmlns:cx1="http://schemas.microsoft.com/office/drawing/2015/9/8/chartex" xmlns:cx2="http://schemas.microsoft.com/office/drawing/2015/10/21/chartex" xmlns:cx3="http://schemas.microsoft.com/office/drawing/2016/5/9/chartex" xmlns:cx4="http://schemas.microsoft.com/office/drawing/2016/5/10/chartex" xmlns:cx5="http://schemas.microsoft.com/office/drawing/2016/5/11/chartex" xmlns:cx6="http://schemas.microsoft.com/office/drawing/2016/5/12/chartex" xmlns:cx7="http://schemas.microsoft.com/office/drawing/2016/5/13/chartex" xmlns:cx8="http://schemas.microsoft.com/office/drawing/2016/5/14/chartex" xmlns:mc="http://schemas.openxmlformats.org/markup-compatibility/2006" xmlns:aink="http://schemas.microsoft.com/office/drawing/2016/ink" xmlns:am3d="http://schemas.microsoft.com/office/drawing/2017/model3d" xmlns:o="urn:schemas-microsoft-com:office:office" xmlns:r="http://schemas.openxmlformats.org/officeDocument/2006/relationships" xmlns:m="http://schemas.openxmlformats.org/officeDocument/2006/math" xmlns:v="urn:schemas-microsoft-com:vml" xmlns:wp14="http://schemas.microsoft.com/office/word/2010/wordprocessingDrawing" xmlns:wp="http://schemas.openxmlformats.org/drawingml/2006/wordprocessingDrawing" xmlns:w10="urn:schemas-microsoft-com:office:word" xmlns:w="http://schemas.openxmlformats.org/wordprocessingml/2006/main" xmlns:w14="http://schemas.microsoft.com/office/word/2010/wordml" xmlns:w15="http://schemas.microsoft.com/office/word/2012/wordml" xmlns:w16cid="http://schemas.microsoft.com/office/word/2016/wordml/cid" xmlns:w16se="http://schemas.microsoft.com/office/word/2015/wordml/symex" xmlns:wpg="http://schemas.microsoft.com/office/word/2010/wordprocessingGroup" xmlns:wpi="http://schemas.microsoft.com/office/word/2010/wordprocessingInk" xmlns:wne="http://schemas.microsoft.com/office/word/2006/wordml" xmlns:wps="http://schemas.microsoft.com/office/word/2010/wordprocessingShape" mc:Ignorable="w14 w15 w16se w16cid wp14">
   <w:body>
     <w:p>
       <w:pPr>
@@ -2378,10 +2378,25 @@
         <w:rPr>
           <w:color w:val="222222"/>
         </w:rPr>
-        <w:t>x</w:t>
-      </w:r>
-      <w:r>
-        <w:t xml:space="preserve"> </w:t>
+        <w:t>(</w:t>
+      </w:r>
+      <w:r>
+        <w:rPr>
+          <w:color w:val="222222"/>
+        </w:rPr>
+        <w:t>17 horas y 40 min</w:t>
+      </w:r>
+      <w:r>
+        <w:rPr>
+          <w:color w:val="222222"/>
+        </w:rPr>
+        <w:t xml:space="preserve">, </w:t>
+      </w:r>
+      <w:r>
+        <w:rPr>
+          <w:color w:val="222222"/>
+        </w:rPr>
+        <w:t>medidos con toggl)</w:t>
       </w:r>
     </w:p>
     <w:p>
@@ -2411,10 +2426,13 @@
         <w:t xml:space="preserve">ANTONIO JAVIER SÁNCHEZ SORIA </w:t>
       </w:r>
       <w:r>
+        <w:t>(</w:t>
+      </w:r>
+      <w:r>
         <w:t>25 horas y 30 minutos</w:t>
       </w:r>
       <w:r>
-        <w:t xml:space="preserve"> </w:t>
+        <w:t>)</w:t>
       </w:r>
     </w:p>
     <w:p>
@@ -2429,8 +2447,14 @@
         <w:t xml:space="preserve">ÁNGEL TORREGROSA DOMÍNGUEZ </w:t>
       </w:r>
       <w:r>
+        <w:t>(</w:t>
+      </w:r>
+      <w:r>
         <w:t>35 horas</w:t>
       </w:r>
+      <w:r>
+        <w:t>)</w:t>
+      </w:r>
     </w:p>
     <w:p>
       <w:pPr>
@@ -2447,6 +2471,12 @@
       </w:r>
       <w:r>
         <w:rPr>
+          <w:rFonts w:ascii="Arial" w:eastAsia="Arial" w:hAnsi="Arial" w:cs="Arial"/>
+        </w:rPr>
+        <w:t xml:space="preserve">  </w:t>
+      </w:r>
+      <w:r>
+        <w:rPr>
           <w:color w:val="222222"/>
         </w:rPr>
         <w:t xml:space="preserve">ANTONIO VIÑUELAS PERALES </w:t>
@@ -2455,7 +2485,33 @@
         <w:rPr>
           <w:color w:val="222222"/>
         </w:rPr>
-        <w:t>x</w:t>
+        <w:t>(</w:t>
+      </w:r>
+      <w:r>
+        <w:rPr>
+          <w:color w:val="222222"/>
+        </w:rPr>
+        <w:t>2</w:t>
+      </w:r>
+      <w:r>
+        <w:rPr>
+          <w:color w:val="222222"/>
+        </w:rPr>
+        <w:t>4</w:t>
+      </w:r>
+      <w:bookmarkStart w:id="0" w:name="_GoBack"/>
+      <w:bookmarkEnd w:id="0"/>
+      <w:r>
+        <w:rPr>
+          <w:color w:val="222222"/>
+        </w:rPr>
+        <w:t xml:space="preserve"> horas</w:t>
+      </w:r>
+      <w:r>
+        <w:rPr>
+          <w:color w:val="222222"/>
+        </w:rPr>
+        <w:t>, medidas con clockify)</w:t>
       </w:r>
     </w:p>
     <w:p>
@@ -2504,6 +2560,18 @@
       </w:r>
       <w:r>
         <w:t xml:space="preserve">Dificultades </w:t>
+      </w:r>
+    </w:p>
+    <w:p>
+      <w:pPr>
+        <w:ind w:left="705" w:hanging="345"/>
+      </w:pPr>
+      <w:r>
+        <w:t xml:space="preserve">- </w:t>
+      </w:r>
+      <w:r>
+        <w:tab/>
+        <w:t>Problemas en la actualización de personal de oficina, ya que saltaba la excepción “IntegrityDataViolationException” para los dos atributos únicos de esta clase (nif e iban), solucionado al final comprobando el mensaje de error y asociando el método “.rejectValues()” con un atributo u otro.</w:t>
       </w:r>
     </w:p>
     <w:p>
@@ -2550,7 +2618,7 @@
 </file>
 
 <file path=word/endnotes.xml><?xml version="1.0" encoding="utf-8"?>
-<w:endnotes xmlns:wpc="http://schemas.microsoft.com/office/word/2010/wordprocessingCanvas" xmlns:cx="http://schemas.microsoft.com/office/drawing/2014/chartex" xmlns:cx1="http://schemas.microsoft.com/office/drawing/2015/9/8/chartex" xmlns:cx2="http://schemas.microsoft.com/office/drawing/2015/10/21/chartex" xmlns:cx3="http://schemas.microsoft.com/office/drawing/2016/5/9/chartex" xmlns:cx4="http://schemas.microsoft.com/office/drawing/2016/5/10/chartex" xmlns:cx5="http://schemas.microsoft.com/office/drawing/2016/5/11/chartex" xmlns:cx6="http://schemas.microsoft.com/office/drawing/2016/5/12/chartex" xmlns:cx7="http://schemas.microsoft.com/office/drawing/2016/5/13/chartex" xmlns:cx8="http://schemas.microsoft.com/office/drawing/2016/5/14/chartex" xmlns:mc="http://schemas.openxmlformats.org/markup-compatibility/2006" xmlns:aink="http://schemas.microsoft.com/office/drawing/2016/ink" xmlns:am3d="http://schemas.microsoft.com/office/drawing/2017/model3d" xmlns:o="urn:schemas-microsoft-com:office:office" xmlns:r="http://schemas.openxmlformats.org/officeDocument/2006/relationships" xmlns:m="http://schemas.openxmlformats.org/officeDocument/2006/math" xmlns:v="urn:schemas-microsoft-com:vml" xmlns:wp14="http://schemas.microsoft.com/office/word/2010/wordprocessingDrawing" xmlns:wp="http://schemas.openxmlformats.org/drawingml/2006/wordprocessingDrawing" xmlns:w10="urn:schemas-microsoft-com:office:word" xmlns:w="http://schemas.openxmlformats.org/wordprocessingml/2006/main" xmlns:w14="http://schemas.microsoft.com/office/word/2010/wordml" xmlns:w15="http://schemas.microsoft.com/office/word/2012/wordml" xmlns:w16cex="http://schemas.microsoft.com/office/word/2018/wordml/cex" xmlns:w16cid="http://schemas.microsoft.com/office/word/2016/wordml/cid" xmlns:w16="http://schemas.microsoft.com/office/word/2018/wordml" xmlns:w16se="http://schemas.microsoft.com/office/word/2015/wordml/symex" xmlns:wpg="http://schemas.microsoft.com/office/word/2010/wordprocessingGroup" xmlns:wpi="http://schemas.microsoft.com/office/word/2010/wordprocessingInk" xmlns:wne="http://schemas.microsoft.com/office/word/2006/wordml" xmlns:wps="http://schemas.microsoft.com/office/word/2010/wordprocessingShape" mc:Ignorable="w14 w15 w16se w16cid w16 w16cex wp14">
+<w:endnotes xmlns:wpc="http://schemas.microsoft.com/office/word/2010/wordprocessingCanvas" xmlns:cx="http://schemas.microsoft.com/office/drawing/2014/chartex" xmlns:cx1="http://schemas.microsoft.com/office/drawing/2015/9/8/chartex" xmlns:cx2="http://schemas.microsoft.com/office/drawing/2015/10/21/chartex" xmlns:cx3="http://schemas.microsoft.com/office/drawing/2016/5/9/chartex" xmlns:cx4="http://schemas.microsoft.com/office/drawing/2016/5/10/chartex" xmlns:cx5="http://schemas.microsoft.com/office/drawing/2016/5/11/chartex" xmlns:cx6="http://schemas.microsoft.com/office/drawing/2016/5/12/chartex" xmlns:cx7="http://schemas.microsoft.com/office/drawing/2016/5/13/chartex" xmlns:cx8="http://schemas.microsoft.com/office/drawing/2016/5/14/chartex" xmlns:mc="http://schemas.openxmlformats.org/markup-compatibility/2006" xmlns:aink="http://schemas.microsoft.com/office/drawing/2016/ink" xmlns:am3d="http://schemas.microsoft.com/office/drawing/2017/model3d" xmlns:o="urn:schemas-microsoft-com:office:office" xmlns:r="http://schemas.openxmlformats.org/officeDocument/2006/relationships" xmlns:m="http://schemas.openxmlformats.org/officeDocument/2006/math" xmlns:v="urn:schemas-microsoft-com:vml" xmlns:wp14="http://schemas.microsoft.com/office/word/2010/wordprocessingDrawing" xmlns:wp="http://schemas.openxmlformats.org/drawingml/2006/wordprocessingDrawing" xmlns:w10="urn:schemas-microsoft-com:office:word" xmlns:w="http://schemas.openxmlformats.org/wordprocessingml/2006/main" xmlns:w14="http://schemas.microsoft.com/office/word/2010/wordml" xmlns:w15="http://schemas.microsoft.com/office/word/2012/wordml" xmlns:w16cid="http://schemas.microsoft.com/office/word/2016/wordml/cid" xmlns:w16se="http://schemas.microsoft.com/office/word/2015/wordml/symex" xmlns:wpg="http://schemas.microsoft.com/office/word/2010/wordprocessingGroup" xmlns:wpi="http://schemas.microsoft.com/office/word/2010/wordprocessingInk" xmlns:wne="http://schemas.microsoft.com/office/word/2006/wordml" xmlns:wps="http://schemas.microsoft.com/office/word/2010/wordprocessingShape" mc:Ignorable="w14 w15 w16se w16cid wp14">
   <w:endnote w:type="separator" w:id="-1">
     <w:p>
       <w:pPr>
@@ -2575,7 +2643,7 @@
 </file>
 
 <file path=word/footer1.xml><?xml version="1.0" encoding="utf-8"?>
-<w:ftr xmlns:wpc="http://schemas.microsoft.com/office/word/2010/wordprocessingCanvas" xmlns:cx="http://schemas.microsoft.com/office/drawing/2014/chartex" xmlns:cx1="http://schemas.microsoft.com/office/drawing/2015/9/8/chartex" xmlns:cx2="http://schemas.microsoft.com/office/drawing/2015/10/21/chartex" xmlns:cx3="http://schemas.microsoft.com/office/drawing/2016/5/9/chartex" xmlns:cx4="http://schemas.microsoft.com/office/drawing/2016/5/10/chartex" xmlns:cx5="http://schemas.microsoft.com/office/drawing/2016/5/11/chartex" xmlns:cx6="http://schemas.microsoft.com/office/drawing/2016/5/12/chartex" xmlns:cx7="http://schemas.microsoft.com/office/drawing/2016/5/13/chartex" xmlns:cx8="http://schemas.microsoft.com/office/drawing/2016/5/14/chartex" xmlns:mc="http://schemas.openxmlformats.org/markup-compatibility/2006" xmlns:aink="http://schemas.microsoft.com/office/drawing/2016/ink" xmlns:am3d="http://schemas.microsoft.com/office/drawing/2017/model3d" xmlns:o="urn:schemas-microsoft-com:office:office" xmlns:r="http://schemas.openxmlformats.org/officeDocument/2006/relationships" xmlns:m="http://schemas.openxmlformats.org/officeDocument/2006/math" xmlns:v="urn:schemas-microsoft-com:vml" xmlns:wp14="http://schemas.microsoft.com/office/word/2010/wordprocessingDrawing" xmlns:wp="http://schemas.openxmlformats.org/drawingml/2006/wordprocessingDrawing" xmlns:w10="urn:schemas-microsoft-com:office:word" xmlns:w="http://schemas.openxmlformats.org/wordprocessingml/2006/main" xmlns:w14="http://schemas.microsoft.com/office/word/2010/wordml" xmlns:w15="http://schemas.microsoft.com/office/word/2012/wordml" xmlns:w16cex="http://schemas.microsoft.com/office/word/2018/wordml/cex" xmlns:w16cid="http://schemas.microsoft.com/office/word/2016/wordml/cid" xmlns:w16="http://schemas.microsoft.com/office/word/2018/wordml" xmlns:w16se="http://schemas.microsoft.com/office/word/2015/wordml/symex" xmlns:wpg="http://schemas.microsoft.com/office/word/2010/wordprocessingGroup" xmlns:wpi="http://schemas.microsoft.com/office/word/2010/wordprocessingInk" xmlns:wne="http://schemas.microsoft.com/office/word/2006/wordml" xmlns:wps="http://schemas.microsoft.com/office/word/2010/wordprocessingShape" mc:Ignorable="w14 w15 w16se w16cid w16 w16cex wp14">
+<w:ftr xmlns:wpc="http://schemas.microsoft.com/office/word/2010/wordprocessingCanvas" xmlns:cx="http://schemas.microsoft.com/office/drawing/2014/chartex" xmlns:cx1="http://schemas.microsoft.com/office/drawing/2015/9/8/chartex" xmlns:cx2="http://schemas.microsoft.com/office/drawing/2015/10/21/chartex" xmlns:cx3="http://schemas.microsoft.com/office/drawing/2016/5/9/chartex" xmlns:cx4="http://schemas.microsoft.com/office/drawing/2016/5/10/chartex" xmlns:cx5="http://schemas.microsoft.com/office/drawing/2016/5/11/chartex" xmlns:cx6="http://schemas.microsoft.com/office/drawing/2016/5/12/chartex" xmlns:cx7="http://schemas.microsoft.com/office/drawing/2016/5/13/chartex" xmlns:cx8="http://schemas.microsoft.com/office/drawing/2016/5/14/chartex" xmlns:mc="http://schemas.openxmlformats.org/markup-compatibility/2006" xmlns:aink="http://schemas.microsoft.com/office/drawing/2016/ink" xmlns:am3d="http://schemas.microsoft.com/office/drawing/2017/model3d" xmlns:o="urn:schemas-microsoft-com:office:office" xmlns:r="http://schemas.openxmlformats.org/officeDocument/2006/relationships" xmlns:m="http://schemas.openxmlformats.org/officeDocument/2006/math" xmlns:v="urn:schemas-microsoft-com:vml" xmlns:wp14="http://schemas.microsoft.com/office/word/2010/wordprocessingDrawing" xmlns:wp="http://schemas.openxmlformats.org/drawingml/2006/wordprocessingDrawing" xmlns:w10="urn:schemas-microsoft-com:office:word" xmlns:w="http://schemas.openxmlformats.org/wordprocessingml/2006/main" xmlns:w14="http://schemas.microsoft.com/office/word/2010/wordml" xmlns:w15="http://schemas.microsoft.com/office/word/2012/wordml" xmlns:w16cid="http://schemas.microsoft.com/office/word/2016/wordml/cid" xmlns:w16se="http://schemas.microsoft.com/office/word/2015/wordml/symex" xmlns:wpg="http://schemas.microsoft.com/office/word/2010/wordprocessingGroup" xmlns:wpi="http://schemas.microsoft.com/office/word/2010/wordprocessingInk" xmlns:wne="http://schemas.microsoft.com/office/word/2006/wordml" xmlns:wps="http://schemas.microsoft.com/office/word/2010/wordprocessingShape" mc:Ignorable="w14 w15 w16se w16cid wp14">
   <w:p>
     <w:pPr>
       <w:spacing w:after="0" w:line="259" w:lineRule="auto"/>
@@ -2615,7 +2683,7 @@
 </file>
 
 <file path=word/footer2.xml><?xml version="1.0" encoding="utf-8"?>
-<w:ftr xmlns:wpc="http://schemas.microsoft.com/office/word/2010/wordprocessingCanvas" xmlns:cx="http://schemas.microsoft.com/office/drawing/2014/chartex" xmlns:cx1="http://schemas.microsoft.com/office/drawing/2015/9/8/chartex" xmlns:cx2="http://schemas.microsoft.com/office/drawing/2015/10/21/chartex" xmlns:cx3="http://schemas.microsoft.com/office/drawing/2016/5/9/chartex" xmlns:cx4="http://schemas.microsoft.com/office/drawing/2016/5/10/chartex" xmlns:cx5="http://schemas.microsoft.com/office/drawing/2016/5/11/chartex" xmlns:cx6="http://schemas.microsoft.com/office/drawing/2016/5/12/chartex" xmlns:cx7="http://schemas.microsoft.com/office/drawing/2016/5/13/chartex" xmlns:cx8="http://schemas.microsoft.com/office/drawing/2016/5/14/chartex" xmlns:mc="http://schemas.openxmlformats.org/markup-compatibility/2006" xmlns:aink="http://schemas.microsoft.com/office/drawing/2016/ink" xmlns:am3d="http://schemas.microsoft.com/office/drawing/2017/model3d" xmlns:o="urn:schemas-microsoft-com:office:office" xmlns:r="http://schemas.openxmlformats.org/officeDocument/2006/relationships" xmlns:m="http://schemas.openxmlformats.org/officeDocument/2006/math" xmlns:v="urn:schemas-microsoft-com:vml" xmlns:wp14="http://schemas.microsoft.com/office/word/2010/wordprocessingDrawing" xmlns:wp="http://schemas.openxmlformats.org/drawingml/2006/wordprocessingDrawing" xmlns:w10="urn:schemas-microsoft-com:office:word" xmlns:w="http://schemas.openxmlformats.org/wordprocessingml/2006/main" xmlns:w14="http://schemas.microsoft.com/office/word/2010/wordml" xmlns:w15="http://schemas.microsoft.com/office/word/2012/wordml" xmlns:w16cex="http://schemas.microsoft.com/office/word/2018/wordml/cex" xmlns:w16cid="http://schemas.microsoft.com/office/word/2016/wordml/cid" xmlns:w16="http://schemas.microsoft.com/office/word/2018/wordml" xmlns:w16se="http://schemas.microsoft.com/office/word/2015/wordml/symex" xmlns:wpg="http://schemas.microsoft.com/office/word/2010/wordprocessingGroup" xmlns:wpi="http://schemas.microsoft.com/office/word/2010/wordprocessingInk" xmlns:wne="http://schemas.microsoft.com/office/word/2006/wordml" xmlns:wps="http://schemas.microsoft.com/office/word/2010/wordprocessingShape" mc:Ignorable="w14 w15 w16se w16cid w16 w16cex wp14">
+<w:ftr xmlns:wpc="http://schemas.microsoft.com/office/word/2010/wordprocessingCanvas" xmlns:cx="http://schemas.microsoft.com/office/drawing/2014/chartex" xmlns:cx1="http://schemas.microsoft.com/office/drawing/2015/9/8/chartex" xmlns:cx2="http://schemas.microsoft.com/office/drawing/2015/10/21/chartex" xmlns:cx3="http://schemas.microsoft.com/office/drawing/2016/5/9/chartex" xmlns:cx4="http://schemas.microsoft.com/office/drawing/2016/5/10/chartex" xmlns:cx5="http://schemas.microsoft.com/office/drawing/2016/5/11/chartex" xmlns:cx6="http://schemas.microsoft.com/office/drawing/2016/5/12/chartex" xmlns:cx7="http://schemas.microsoft.com/office/drawing/2016/5/13/chartex" xmlns:cx8="http://schemas.microsoft.com/office/drawing/2016/5/14/chartex" xmlns:mc="http://schemas.openxmlformats.org/markup-compatibility/2006" xmlns:aink="http://schemas.microsoft.com/office/drawing/2016/ink" xmlns:am3d="http://schemas.microsoft.com/office/drawing/2017/model3d" xmlns:o="urn:schemas-microsoft-com:office:office" xmlns:r="http://schemas.openxmlformats.org/officeDocument/2006/relationships" xmlns:m="http://schemas.openxmlformats.org/officeDocument/2006/math" xmlns:v="urn:schemas-microsoft-com:vml" xmlns:wp14="http://schemas.microsoft.com/office/word/2010/wordprocessingDrawing" xmlns:wp="http://schemas.openxmlformats.org/drawingml/2006/wordprocessingDrawing" xmlns:w10="urn:schemas-microsoft-com:office:word" xmlns:w="http://schemas.openxmlformats.org/wordprocessingml/2006/main" xmlns:w14="http://schemas.microsoft.com/office/word/2010/wordml" xmlns:w15="http://schemas.microsoft.com/office/word/2012/wordml" xmlns:w16cid="http://schemas.microsoft.com/office/word/2016/wordml/cid" xmlns:w16se="http://schemas.microsoft.com/office/word/2015/wordml/symex" xmlns:wpg="http://schemas.microsoft.com/office/word/2010/wordprocessingGroup" xmlns:wpi="http://schemas.microsoft.com/office/word/2010/wordprocessingInk" xmlns:wne="http://schemas.microsoft.com/office/word/2006/wordml" xmlns:wps="http://schemas.microsoft.com/office/word/2010/wordprocessingShape" mc:Ignorable="w14 w15 w16se w16cid wp14">
   <w:p>
     <w:pPr>
       <w:spacing w:after="0" w:line="259" w:lineRule="auto"/>
@@ -2655,7 +2723,7 @@
 </file>
 
 <file path=word/footer3.xml><?xml version="1.0" encoding="utf-8"?>
-<w:ftr xmlns:wpc="http://schemas.microsoft.com/office/word/2010/wordprocessingCanvas" xmlns:cx="http://schemas.microsoft.com/office/drawing/2014/chartex" xmlns:cx1="http://schemas.microsoft.com/office/drawing/2015/9/8/chartex" xmlns:cx2="http://schemas.microsoft.com/office/drawing/2015/10/21/chartex" xmlns:cx3="http://schemas.microsoft.com/office/drawing/2016/5/9/chartex" xmlns:cx4="http://schemas.microsoft.com/office/drawing/2016/5/10/chartex" xmlns:cx5="http://schemas.microsoft.com/office/drawing/2016/5/11/chartex" xmlns:cx6="http://schemas.microsoft.com/office/drawing/2016/5/12/chartex" xmlns:cx7="http://schemas.microsoft.com/office/drawing/2016/5/13/chartex" xmlns:cx8="http://schemas.microsoft.com/office/drawing/2016/5/14/chartex" xmlns:mc="http://schemas.openxmlformats.org/markup-compatibility/2006" xmlns:aink="http://schemas.microsoft.com/office/drawing/2016/ink" xmlns:am3d="http://schemas.microsoft.com/office/drawing/2017/model3d" xmlns:o="urn:schemas-microsoft-com:office:office" xmlns:r="http://schemas.openxmlformats.org/officeDocument/2006/relationships" xmlns:m="http://schemas.openxmlformats.org/officeDocument/2006/math" xmlns:v="urn:schemas-microsoft-com:vml" xmlns:wp14="http://schemas.microsoft.com/office/word/2010/wordprocessingDrawing" xmlns:wp="http://schemas.openxmlformats.org/drawingml/2006/wordprocessingDrawing" xmlns:w10="urn:schemas-microsoft-com:office:word" xmlns:w="http://schemas.openxmlformats.org/wordprocessingml/2006/main" xmlns:w14="http://schemas.microsoft.com/office/word/2010/wordml" xmlns:w15="http://schemas.microsoft.com/office/word/2012/wordml" xmlns:w16cex="http://schemas.microsoft.com/office/word/2018/wordml/cex" xmlns:w16cid="http://schemas.microsoft.com/office/word/2016/wordml/cid" xmlns:w16="http://schemas.microsoft.com/office/word/2018/wordml" xmlns:w16se="http://schemas.microsoft.com/office/word/2015/wordml/symex" xmlns:wpg="http://schemas.microsoft.com/office/word/2010/wordprocessingGroup" xmlns:wpi="http://schemas.microsoft.com/office/word/2010/wordprocessingInk" xmlns:wne="http://schemas.microsoft.com/office/word/2006/wordml" xmlns:wps="http://schemas.microsoft.com/office/word/2010/wordprocessingShape" mc:Ignorable="w14 w15 w16se w16cid w16 w16cex wp14">
+<w:ftr xmlns:wpc="http://schemas.microsoft.com/office/word/2010/wordprocessingCanvas" xmlns:cx="http://schemas.microsoft.com/office/drawing/2014/chartex" xmlns:cx1="http://schemas.microsoft.com/office/drawing/2015/9/8/chartex" xmlns:cx2="http://schemas.microsoft.com/office/drawing/2015/10/21/chartex" xmlns:cx3="http://schemas.microsoft.com/office/drawing/2016/5/9/chartex" xmlns:cx4="http://schemas.microsoft.com/office/drawing/2016/5/10/chartex" xmlns:cx5="http://schemas.microsoft.com/office/drawing/2016/5/11/chartex" xmlns:cx6="http://schemas.microsoft.com/office/drawing/2016/5/12/chartex" xmlns:cx7="http://schemas.microsoft.com/office/drawing/2016/5/13/chartex" xmlns:cx8="http://schemas.microsoft.com/office/drawing/2016/5/14/chartex" xmlns:mc="http://schemas.openxmlformats.org/markup-compatibility/2006" xmlns:aink="http://schemas.microsoft.com/office/drawing/2016/ink" xmlns:am3d="http://schemas.microsoft.com/office/drawing/2017/model3d" xmlns:o="urn:schemas-microsoft-com:office:office" xmlns:r="http://schemas.openxmlformats.org/officeDocument/2006/relationships" xmlns:m="http://schemas.openxmlformats.org/officeDocument/2006/math" xmlns:v="urn:schemas-microsoft-com:vml" xmlns:wp14="http://schemas.microsoft.com/office/word/2010/wordprocessingDrawing" xmlns:wp="http://schemas.openxmlformats.org/drawingml/2006/wordprocessingDrawing" xmlns:w10="urn:schemas-microsoft-com:office:word" xmlns:w="http://schemas.openxmlformats.org/wordprocessingml/2006/main" xmlns:w14="http://schemas.microsoft.com/office/word/2010/wordml" xmlns:w15="http://schemas.microsoft.com/office/word/2012/wordml" xmlns:w16cid="http://schemas.microsoft.com/office/word/2016/wordml/cid" xmlns:w16se="http://schemas.microsoft.com/office/word/2015/wordml/symex" xmlns:wpg="http://schemas.microsoft.com/office/word/2010/wordprocessingGroup" xmlns:wpi="http://schemas.microsoft.com/office/word/2010/wordprocessingInk" xmlns:wne="http://schemas.microsoft.com/office/word/2006/wordml" xmlns:wps="http://schemas.microsoft.com/office/word/2010/wordprocessingShape" mc:Ignorable="w14 w15 w16se w16cid wp14">
   <w:p>
     <w:pPr>
       <w:spacing w:after="160" w:line="259" w:lineRule="auto"/>
@@ -2667,7 +2735,7 @@
 </file>
 
 <file path=word/footnotes.xml><?xml version="1.0" encoding="utf-8"?>
-<w:footnotes xmlns:wpc="http://schemas.microsoft.com/office/word/2010/wordprocessingCanvas" xmlns:cx="http://schemas.microsoft.com/office/drawing/2014/chartex" xmlns:cx1="http://schemas.microsoft.com/office/drawing/2015/9/8/chartex" xmlns:cx2="http://schemas.microsoft.com/office/drawing/2015/10/21/chartex" xmlns:cx3="http://schemas.microsoft.com/office/drawing/2016/5/9/chartex" xmlns:cx4="http://schemas.microsoft.com/office/drawing/2016/5/10/chartex" xmlns:cx5="http://schemas.microsoft.com/office/drawing/2016/5/11/chartex" xmlns:cx6="http://schemas.microsoft.com/office/drawing/2016/5/12/chartex" xmlns:cx7="http://schemas.microsoft.com/office/drawing/2016/5/13/chartex" xmlns:cx8="http://schemas.microsoft.com/office/drawing/2016/5/14/chartex" xmlns:mc="http://schemas.openxmlformats.org/markup-compatibility/2006" xmlns:aink="http://schemas.microsoft.com/office/drawing/2016/ink" xmlns:am3d="http://schemas.microsoft.com/office/drawing/2017/model3d" xmlns:o="urn:schemas-microsoft-com:office:office" xmlns:r="http://schemas.openxmlformats.org/officeDocument/2006/relationships" xmlns:m="http://schemas.openxmlformats.org/officeDocument/2006/math" xmlns:v="urn:schemas-microsoft-com:vml" xmlns:wp14="http://schemas.microsoft.com/office/word/2010/wordprocessingDrawing" xmlns:wp="http://schemas.openxmlformats.org/drawingml/2006/wordprocessingDrawing" xmlns:w10="urn:schemas-microsoft-com:office:word" xmlns:w="http://schemas.openxmlformats.org/wordprocessingml/2006/main" xmlns:w14="http://schemas.microsoft.com/office/word/2010/wordml" xmlns:w15="http://schemas.microsoft.com/office/word/2012/wordml" xmlns:w16cex="http://schemas.microsoft.com/office/word/2018/wordml/cex" xmlns:w16cid="http://schemas.microsoft.com/office/word/2016/wordml/cid" xmlns:w16="http://schemas.microsoft.com/office/word/2018/wordml" xmlns:w16se="http://schemas.microsoft.com/office/word/2015/wordml/symex" xmlns:wpg="http://schemas.microsoft.com/office/word/2010/wordprocessingGroup" xmlns:wpi="http://schemas.microsoft.com/office/word/2010/wordprocessingInk" xmlns:wne="http://schemas.microsoft.com/office/word/2006/wordml" xmlns:wps="http://schemas.microsoft.com/office/word/2010/wordprocessingShape" mc:Ignorable="w14 w15 w16se w16cid w16 w16cex wp14">
+<w:footnotes xmlns:wpc="http://schemas.microsoft.com/office/word/2010/wordprocessingCanvas" xmlns:cx="http://schemas.microsoft.com/office/drawing/2014/chartex" xmlns:cx1="http://schemas.microsoft.com/office/drawing/2015/9/8/chartex" xmlns:cx2="http://schemas.microsoft.com/office/drawing/2015/10/21/chartex" xmlns:cx3="http://schemas.microsoft.com/office/drawing/2016/5/9/chartex" xmlns:cx4="http://schemas.microsoft.com/office/drawing/2016/5/10/chartex" xmlns:cx5="http://schemas.microsoft.com/office/drawing/2016/5/11/chartex" xmlns:cx6="http://schemas.microsoft.com/office/drawing/2016/5/12/chartex" xmlns:cx7="http://schemas.microsoft.com/office/drawing/2016/5/13/chartex" xmlns:cx8="http://schemas.microsoft.com/office/drawing/2016/5/14/chartex" xmlns:mc="http://schemas.openxmlformats.org/markup-compatibility/2006" xmlns:aink="http://schemas.microsoft.com/office/drawing/2016/ink" xmlns:am3d="http://schemas.microsoft.com/office/drawing/2017/model3d" xmlns:o="urn:schemas-microsoft-com:office:office" xmlns:r="http://schemas.openxmlformats.org/officeDocument/2006/relationships" xmlns:m="http://schemas.openxmlformats.org/officeDocument/2006/math" xmlns:v="urn:schemas-microsoft-com:vml" xmlns:wp14="http://schemas.microsoft.com/office/word/2010/wordprocessingDrawing" xmlns:wp="http://schemas.openxmlformats.org/drawingml/2006/wordprocessingDrawing" xmlns:w10="urn:schemas-microsoft-com:office:word" xmlns:w="http://schemas.openxmlformats.org/wordprocessingml/2006/main" xmlns:w14="http://schemas.microsoft.com/office/word/2010/wordml" xmlns:w15="http://schemas.microsoft.com/office/word/2012/wordml" xmlns:w16cid="http://schemas.microsoft.com/office/word/2016/wordml/cid" xmlns:w16se="http://schemas.microsoft.com/office/word/2015/wordml/symex" xmlns:wpg="http://schemas.microsoft.com/office/word/2010/wordprocessingGroup" xmlns:wpi="http://schemas.microsoft.com/office/word/2010/wordprocessingInk" xmlns:wne="http://schemas.microsoft.com/office/word/2006/wordml" xmlns:wps="http://schemas.microsoft.com/office/word/2010/wordprocessingShape" mc:Ignorable="w14 w15 w16se w16cid wp14">
   <w:footnote w:type="separator" w:id="-1">
     <w:p>
       <w:pPr>
@@ -2692,7 +2760,7 @@
 </file>
 
 <file path=word/header1.xml><?xml version="1.0" encoding="utf-8"?>
-<w:hdr xmlns:wpc="http://schemas.microsoft.com/office/word/2010/wordprocessingCanvas" xmlns:cx="http://schemas.microsoft.com/office/drawing/2014/chartex" xmlns:cx1="http://schemas.microsoft.com/office/drawing/2015/9/8/chartex" xmlns:cx2="http://schemas.microsoft.com/office/drawing/2015/10/21/chartex" xmlns:cx3="http://schemas.microsoft.com/office/drawing/2016/5/9/chartex" xmlns:cx4="http://schemas.microsoft.com/office/drawing/2016/5/10/chartex" xmlns:cx5="http://schemas.microsoft.com/office/drawing/2016/5/11/chartex" xmlns:cx6="http://schemas.microsoft.com/office/drawing/2016/5/12/chartex" xmlns:cx7="http://schemas.microsoft.com/office/drawing/2016/5/13/chartex" xmlns:cx8="http://schemas.microsoft.com/office/drawing/2016/5/14/chartex" xmlns:mc="http://schemas.openxmlformats.org/markup-compatibility/2006" xmlns:aink="http://schemas.microsoft.com/office/drawing/2016/ink" xmlns:am3d="http://schemas.microsoft.com/office/drawing/2017/model3d" xmlns:o="urn:schemas-microsoft-com:office:office" xmlns:r="http://schemas.openxmlformats.org/officeDocument/2006/relationships" xmlns:m="http://schemas.openxmlformats.org/officeDocument/2006/math" xmlns:v="urn:schemas-microsoft-com:vml" xmlns:wp14="http://schemas.microsoft.com/office/word/2010/wordprocessingDrawing" xmlns:wp="http://schemas.openxmlformats.org/drawingml/2006/wordprocessingDrawing" xmlns:w10="urn:schemas-microsoft-com:office:word" xmlns:w="http://schemas.openxmlformats.org/wordprocessingml/2006/main" xmlns:w14="http://schemas.microsoft.com/office/word/2010/wordml" xmlns:w15="http://schemas.microsoft.com/office/word/2012/wordml" xmlns:w16cex="http://schemas.microsoft.com/office/word/2018/wordml/cex" xmlns:w16cid="http://schemas.microsoft.com/office/word/2016/wordml/cid" xmlns:w16="http://schemas.microsoft.com/office/word/2018/wordml" xmlns:w16se="http://schemas.microsoft.com/office/word/2015/wordml/symex" xmlns:wpg="http://schemas.microsoft.com/office/word/2010/wordprocessingGroup" xmlns:wpi="http://schemas.microsoft.com/office/word/2010/wordprocessingInk" xmlns:wne="http://schemas.microsoft.com/office/word/2006/wordml" xmlns:wps="http://schemas.microsoft.com/office/word/2010/wordprocessingShape" mc:Ignorable="w14 w15 w16se w16cid w16 w16cex wp14">
+<w:hdr xmlns:wpc="http://schemas.microsoft.com/office/word/2010/wordprocessingCanvas" xmlns:cx="http://schemas.microsoft.com/office/drawing/2014/chartex" xmlns:cx1="http://schemas.microsoft.com/office/drawing/2015/9/8/chartex" xmlns:cx2="http://schemas.microsoft.com/office/drawing/2015/10/21/chartex" xmlns:cx3="http://schemas.microsoft.com/office/drawing/2016/5/9/chartex" xmlns:cx4="http://schemas.microsoft.com/office/drawing/2016/5/10/chartex" xmlns:cx5="http://schemas.microsoft.com/office/drawing/2016/5/11/chartex" xmlns:cx6="http://schemas.microsoft.com/office/drawing/2016/5/12/chartex" xmlns:cx7="http://schemas.microsoft.com/office/drawing/2016/5/13/chartex" xmlns:cx8="http://schemas.microsoft.com/office/drawing/2016/5/14/chartex" xmlns:mc="http://schemas.openxmlformats.org/markup-compatibility/2006" xmlns:aink="http://schemas.microsoft.com/office/drawing/2016/ink" xmlns:am3d="http://schemas.microsoft.com/office/drawing/2017/model3d" xmlns:o="urn:schemas-microsoft-com:office:office" xmlns:r="http://schemas.openxmlformats.org/officeDocument/2006/relationships" xmlns:m="http://schemas.openxmlformats.org/officeDocument/2006/math" xmlns:v="urn:schemas-microsoft-com:vml" xmlns:wp14="http://schemas.microsoft.com/office/word/2010/wordprocessingDrawing" xmlns:wp="http://schemas.openxmlformats.org/drawingml/2006/wordprocessingDrawing" xmlns:w10="urn:schemas-microsoft-com:office:word" xmlns:w="http://schemas.openxmlformats.org/wordprocessingml/2006/main" xmlns:w14="http://schemas.microsoft.com/office/word/2010/wordml" xmlns:w15="http://schemas.microsoft.com/office/word/2012/wordml" xmlns:w16cid="http://schemas.microsoft.com/office/word/2016/wordml/cid" xmlns:w16se="http://schemas.microsoft.com/office/word/2015/wordml/symex" xmlns:wpg="http://schemas.microsoft.com/office/word/2010/wordprocessingGroup" xmlns:wpi="http://schemas.microsoft.com/office/word/2010/wordprocessingInk" xmlns:wne="http://schemas.microsoft.com/office/word/2006/wordml" xmlns:wps="http://schemas.microsoft.com/office/word/2010/wordprocessingShape" mc:Ignorable="w14 w15 w16se w16cid wp14">
   <w:p>
     <w:pPr>
       <w:spacing w:after="0" w:line="259" w:lineRule="auto"/>
@@ -2738,7 +2806,7 @@
 </file>
 
 <file path=word/header2.xml><?xml version="1.0" encoding="utf-8"?>
-<w:hdr xmlns:wpc="http://schemas.microsoft.com/office/word/2010/wordprocessingCanvas" xmlns:cx="http://schemas.microsoft.com/office/drawing/2014/chartex" xmlns:cx1="http://schemas.microsoft.com/office/drawing/2015/9/8/chartex" xmlns:cx2="http://schemas.microsoft.com/office/drawing/2015/10/21/chartex" xmlns:cx3="http://schemas.microsoft.com/office/drawing/2016/5/9/chartex" xmlns:cx4="http://schemas.microsoft.com/office/drawing/2016/5/10/chartex" xmlns:cx5="http://schemas.microsoft.com/office/drawing/2016/5/11/chartex" xmlns:cx6="http://schemas.microsoft.com/office/drawing/2016/5/12/chartex" xmlns:cx7="http://schemas.microsoft.com/office/drawing/2016/5/13/chartex" xmlns:cx8="http://schemas.microsoft.com/office/drawing/2016/5/14/chartex" xmlns:mc="http://schemas.openxmlformats.org/markup-compatibility/2006" xmlns:aink="http://schemas.microsoft.com/office/drawing/2016/ink" xmlns:am3d="http://schemas.microsoft.com/office/drawing/2017/model3d" xmlns:o="urn:schemas-microsoft-com:office:office" xmlns:r="http://schemas.openxmlformats.org/officeDocument/2006/relationships" xmlns:m="http://schemas.openxmlformats.org/officeDocument/2006/math" xmlns:v="urn:schemas-microsoft-com:vml" xmlns:wp14="http://schemas.microsoft.com/office/word/2010/wordprocessingDrawing" xmlns:wp="http://schemas.openxmlformats.org/drawingml/2006/wordprocessingDrawing" xmlns:w10="urn:schemas-microsoft-com:office:word" xmlns:w="http://schemas.openxmlformats.org/wordprocessingml/2006/main" xmlns:w14="http://schemas.microsoft.com/office/word/2010/wordml" xmlns:w15="http://schemas.microsoft.com/office/word/2012/wordml" xmlns:w16cex="http://schemas.microsoft.com/office/word/2018/wordml/cex" xmlns:w16cid="http://schemas.microsoft.com/office/word/2016/wordml/cid" xmlns:w16="http://schemas.microsoft.com/office/word/2018/wordml" xmlns:w16se="http://schemas.microsoft.com/office/word/2015/wordml/symex" xmlns:wpg="http://schemas.microsoft.com/office/word/2010/wordprocessingGroup" xmlns:wpi="http://schemas.microsoft.com/office/word/2010/wordprocessingInk" xmlns:wne="http://schemas.microsoft.com/office/word/2006/wordml" xmlns:wps="http://schemas.microsoft.com/office/word/2010/wordprocessingShape" mc:Ignorable="w14 w15 w16se w16cid w16 w16cex wp14">
+<w:hdr xmlns:wpc="http://schemas.microsoft.com/office/word/2010/wordprocessingCanvas" xmlns:cx="http://schemas.microsoft.com/office/drawing/2014/chartex" xmlns:cx1="http://schemas.microsoft.com/office/drawing/2015/9/8/chartex" xmlns:cx2="http://schemas.microsoft.com/office/drawing/2015/10/21/chartex" xmlns:cx3="http://schemas.microsoft.com/office/drawing/2016/5/9/chartex" xmlns:cx4="http://schemas.microsoft.com/office/drawing/2016/5/10/chartex" xmlns:cx5="http://schemas.microsoft.com/office/drawing/2016/5/11/chartex" xmlns:cx6="http://schemas.microsoft.com/office/drawing/2016/5/12/chartex" xmlns:cx7="http://schemas.microsoft.com/office/drawing/2016/5/13/chartex" xmlns:cx8="http://schemas.microsoft.com/office/drawing/2016/5/14/chartex" xmlns:mc="http://schemas.openxmlformats.org/markup-compatibility/2006" xmlns:aink="http://schemas.microsoft.com/office/drawing/2016/ink" xmlns:am3d="http://schemas.microsoft.com/office/drawing/2017/model3d" xmlns:o="urn:schemas-microsoft-com:office:office" xmlns:r="http://schemas.openxmlformats.org/officeDocument/2006/relationships" xmlns:m="http://schemas.openxmlformats.org/officeDocument/2006/math" xmlns:v="urn:schemas-microsoft-com:vml" xmlns:wp14="http://schemas.microsoft.com/office/word/2010/wordprocessingDrawing" xmlns:wp="http://schemas.openxmlformats.org/drawingml/2006/wordprocessingDrawing" xmlns:w10="urn:schemas-microsoft-com:office:word" xmlns:w="http://schemas.openxmlformats.org/wordprocessingml/2006/main" xmlns:w14="http://schemas.microsoft.com/office/word/2010/wordml" xmlns:w15="http://schemas.microsoft.com/office/word/2012/wordml" xmlns:w16cid="http://schemas.microsoft.com/office/word/2016/wordml/cid" xmlns:w16se="http://schemas.microsoft.com/office/word/2015/wordml/symex" xmlns:wpg="http://schemas.microsoft.com/office/word/2010/wordprocessingGroup" xmlns:wpi="http://schemas.microsoft.com/office/word/2010/wordprocessingInk" xmlns:wne="http://schemas.microsoft.com/office/word/2006/wordml" xmlns:wps="http://schemas.microsoft.com/office/word/2010/wordprocessingShape" mc:Ignorable="w14 w15 w16se w16cid wp14">
   <w:p>
     <w:pPr>
       <w:spacing w:after="0" w:line="259" w:lineRule="auto"/>
@@ -2796,7 +2864,7 @@
 </file>
 
 <file path=word/header3.xml><?xml version="1.0" encoding="utf-8"?>
-<w:hdr xmlns:wpc="http://schemas.microsoft.com/office/word/2010/wordprocessingCanvas" xmlns:cx="http://schemas.microsoft.com/office/drawing/2014/chartex" xmlns:cx1="http://schemas.microsoft.com/office/drawing/2015/9/8/chartex" xmlns:cx2="http://schemas.microsoft.com/office/drawing/2015/10/21/chartex" xmlns:cx3="http://schemas.microsoft.com/office/drawing/2016/5/9/chartex" xmlns:cx4="http://schemas.microsoft.com/office/drawing/2016/5/10/chartex" xmlns:cx5="http://schemas.microsoft.com/office/drawing/2016/5/11/chartex" xmlns:cx6="http://schemas.microsoft.com/office/drawing/2016/5/12/chartex" xmlns:cx7="http://schemas.microsoft.com/office/drawing/2016/5/13/chartex" xmlns:cx8="http://schemas.microsoft.com/office/drawing/2016/5/14/chartex" xmlns:mc="http://schemas.openxmlformats.org/markup-compatibility/2006" xmlns:aink="http://schemas.microsoft.com/office/drawing/2016/ink" xmlns:am3d="http://schemas.microsoft.com/office/drawing/2017/model3d" xmlns:o="urn:schemas-microsoft-com:office:office" xmlns:r="http://schemas.openxmlformats.org/officeDocument/2006/relationships" xmlns:m="http://schemas.openxmlformats.org/officeDocument/2006/math" xmlns:v="urn:schemas-microsoft-com:vml" xmlns:wp14="http://schemas.microsoft.com/office/word/2010/wordprocessingDrawing" xmlns:wp="http://schemas.openxmlformats.org/drawingml/2006/wordprocessingDrawing" xmlns:w10="urn:schemas-microsoft-com:office:word" xmlns:w="http://schemas.openxmlformats.org/wordprocessingml/2006/main" xmlns:w14="http://schemas.microsoft.com/office/word/2010/wordml" xmlns:w15="http://schemas.microsoft.com/office/word/2012/wordml" xmlns:w16cex="http://schemas.microsoft.com/office/word/2018/wordml/cex" xmlns:w16cid="http://schemas.microsoft.com/office/word/2016/wordml/cid" xmlns:w16="http://schemas.microsoft.com/office/word/2018/wordml" xmlns:w16se="http://schemas.microsoft.com/office/word/2015/wordml/symex" xmlns:wpg="http://schemas.microsoft.com/office/word/2010/wordprocessingGroup" xmlns:wpi="http://schemas.microsoft.com/office/word/2010/wordprocessingInk" xmlns:wne="http://schemas.microsoft.com/office/word/2006/wordml" xmlns:wps="http://schemas.microsoft.com/office/word/2010/wordprocessingShape" mc:Ignorable="w14 w15 w16se w16cid w16 w16cex wp14">
+<w:hdr xmlns:wpc="http://schemas.microsoft.com/office/word/2010/wordprocessingCanvas" xmlns:cx="http://schemas.microsoft.com/office/drawing/2014/chartex" xmlns:cx1="http://schemas.microsoft.com/office/drawing/2015/9/8/chartex" xmlns:cx2="http://schemas.microsoft.com/office/drawing/2015/10/21/chartex" xmlns:cx3="http://schemas.microsoft.com/office/drawing/2016/5/9/chartex" xmlns:cx4="http://schemas.microsoft.com/office/drawing/2016/5/10/chartex" xmlns:cx5="http://schemas.microsoft.com/office/drawing/2016/5/11/chartex" xmlns:cx6="http://schemas.microsoft.com/office/drawing/2016/5/12/chartex" xmlns:cx7="http://schemas.microsoft.com/office/drawing/2016/5/13/chartex" xmlns:cx8="http://schemas.microsoft.com/office/drawing/2016/5/14/chartex" xmlns:mc="http://schemas.openxmlformats.org/markup-compatibility/2006" xmlns:aink="http://schemas.microsoft.com/office/drawing/2016/ink" xmlns:am3d="http://schemas.microsoft.com/office/drawing/2017/model3d" xmlns:o="urn:schemas-microsoft-com:office:office" xmlns:r="http://schemas.openxmlformats.org/officeDocument/2006/relationships" xmlns:m="http://schemas.openxmlformats.org/officeDocument/2006/math" xmlns:v="urn:schemas-microsoft-com:vml" xmlns:wp14="http://schemas.microsoft.com/office/word/2010/wordprocessingDrawing" xmlns:wp="http://schemas.openxmlformats.org/drawingml/2006/wordprocessingDrawing" xmlns:w10="urn:schemas-microsoft-com:office:word" xmlns:w="http://schemas.openxmlformats.org/wordprocessingml/2006/main" xmlns:w14="http://schemas.microsoft.com/office/word/2010/wordml" xmlns:w15="http://schemas.microsoft.com/office/word/2012/wordml" xmlns:w16cid="http://schemas.microsoft.com/office/word/2016/wordml/cid" xmlns:w16se="http://schemas.microsoft.com/office/word/2015/wordml/symex" xmlns:wpg="http://schemas.microsoft.com/office/word/2010/wordprocessingGroup" xmlns:wpi="http://schemas.microsoft.com/office/word/2010/wordprocessingInk" xmlns:wne="http://schemas.microsoft.com/office/word/2006/wordml" xmlns:wps="http://schemas.microsoft.com/office/word/2010/wordprocessingShape" mc:Ignorable="w14 w15 w16se w16cid wp14">
   <w:p>
     <w:pPr>
       <w:spacing w:after="160" w:line="259" w:lineRule="auto"/>
@@ -2808,7 +2876,7 @@
 </file>
 
 <file path=word/numbering.xml><?xml version="1.0" encoding="utf-8"?>
-<w:numbering xmlns:wpc="http://schemas.microsoft.com/office/word/2010/wordprocessingCanvas" xmlns:cx="http://schemas.microsoft.com/office/drawing/2014/chartex" xmlns:cx1="http://schemas.microsoft.com/office/drawing/2015/9/8/chartex" xmlns:cx2="http://schemas.microsoft.com/office/drawing/2015/10/21/chartex" xmlns:cx3="http://schemas.microsoft.com/office/drawing/2016/5/9/chartex" xmlns:cx4="http://schemas.microsoft.com/office/drawing/2016/5/10/chartex" xmlns:cx5="http://schemas.microsoft.com/office/drawing/2016/5/11/chartex" xmlns:cx6="http://schemas.microsoft.com/office/drawing/2016/5/12/chartex" xmlns:cx7="http://schemas.microsoft.com/office/drawing/2016/5/13/chartex" xmlns:cx8="http://schemas.microsoft.com/office/drawing/2016/5/14/chartex" xmlns:mc="http://schemas.openxmlformats.org/markup-compatibility/2006" xmlns:aink="http://schemas.microsoft.com/office/drawing/2016/ink" xmlns:am3d="http://schemas.microsoft.com/office/drawing/2017/model3d" xmlns:o="urn:schemas-microsoft-com:office:office" xmlns:r="http://schemas.openxmlformats.org/officeDocument/2006/relationships" xmlns:m="http://schemas.openxmlformats.org/officeDocument/2006/math" xmlns:v="urn:schemas-microsoft-com:vml" xmlns:wp14="http://schemas.microsoft.com/office/word/2010/wordprocessingDrawing" xmlns:wp="http://schemas.openxmlformats.org/drawingml/2006/wordprocessingDrawing" xmlns:w10="urn:schemas-microsoft-com:office:word" xmlns:w="http://schemas.openxmlformats.org/wordprocessingml/2006/main" xmlns:w14="http://schemas.microsoft.com/office/word/2010/wordml" xmlns:w15="http://schemas.microsoft.com/office/word/2012/wordml" xmlns:w16cex="http://schemas.microsoft.com/office/word/2018/wordml/cex" xmlns:w16cid="http://schemas.microsoft.com/office/word/2016/wordml/cid" xmlns:w16="http://schemas.microsoft.com/office/word/2018/wordml" xmlns:w16se="http://schemas.microsoft.com/office/word/2015/wordml/symex" xmlns:wpg="http://schemas.microsoft.com/office/word/2010/wordprocessingGroup" xmlns:wpi="http://schemas.microsoft.com/office/word/2010/wordprocessingInk" xmlns:wne="http://schemas.microsoft.com/office/word/2006/wordml" xmlns:wps="http://schemas.microsoft.com/office/word/2010/wordprocessingShape" mc:Ignorable="w14 w15 w16se w16cid w16 w16cex wp14">
+<w:numbering xmlns:wpc="http://schemas.microsoft.com/office/word/2010/wordprocessingCanvas" xmlns:cx="http://schemas.microsoft.com/office/drawing/2014/chartex" xmlns:cx1="http://schemas.microsoft.com/office/drawing/2015/9/8/chartex" xmlns:cx2="http://schemas.microsoft.com/office/drawing/2015/10/21/chartex" xmlns:cx3="http://schemas.microsoft.com/office/drawing/2016/5/9/chartex" xmlns:cx4="http://schemas.microsoft.com/office/drawing/2016/5/10/chartex" xmlns:cx5="http://schemas.microsoft.com/office/drawing/2016/5/11/chartex" xmlns:cx6="http://schemas.microsoft.com/office/drawing/2016/5/12/chartex" xmlns:cx7="http://schemas.microsoft.com/office/drawing/2016/5/13/chartex" xmlns:cx8="http://schemas.microsoft.com/office/drawing/2016/5/14/chartex" xmlns:mc="http://schemas.openxmlformats.org/markup-compatibility/2006" xmlns:aink="http://schemas.microsoft.com/office/drawing/2016/ink" xmlns:am3d="http://schemas.microsoft.com/office/drawing/2017/model3d" xmlns:o="urn:schemas-microsoft-com:office:office" xmlns:r="http://schemas.openxmlformats.org/officeDocument/2006/relationships" xmlns:m="http://schemas.openxmlformats.org/officeDocument/2006/math" xmlns:v="urn:schemas-microsoft-com:vml" xmlns:wp14="http://schemas.microsoft.com/office/word/2010/wordprocessingDrawing" xmlns:wp="http://schemas.openxmlformats.org/drawingml/2006/wordprocessingDrawing" xmlns:w10="urn:schemas-microsoft-com:office:word" xmlns:w="http://schemas.openxmlformats.org/wordprocessingml/2006/main" xmlns:w14="http://schemas.microsoft.com/office/word/2010/wordml" xmlns:w15="http://schemas.microsoft.com/office/word/2012/wordml" xmlns:w16cid="http://schemas.microsoft.com/office/word/2016/wordml/cid" xmlns:w16se="http://schemas.microsoft.com/office/word/2015/wordml/symex" xmlns:wpg="http://schemas.microsoft.com/office/word/2010/wordprocessingGroup" xmlns:wpi="http://schemas.microsoft.com/office/word/2010/wordprocessingInk" xmlns:wne="http://schemas.microsoft.com/office/word/2006/wordml" xmlns:wps="http://schemas.microsoft.com/office/word/2010/wordprocessingShape" mc:Ignorable="w14 w15 w16se w16cid wp14">
   <w:abstractNum w:abstractNumId="0" w15:restartNumberingAfterBreak="0">
     <w:nsid w:val="4C5E7A7C"/>
     <w:multiLevelType w:val="hybridMultilevel"/>
@@ -3888,7 +3956,7 @@
 </file>
 
 <file path=word/styles.xml><?xml version="1.0" encoding="utf-8"?>
-<w:styles xmlns:mc="http://schemas.openxmlformats.org/markup-compatibility/2006" xmlns:r="http://schemas.openxmlformats.org/officeDocument/2006/relationships" xmlns:w="http://schemas.openxmlformats.org/wordprocessingml/2006/main" xmlns:w14="http://schemas.microsoft.com/office/word/2010/wordml" xmlns:w15="http://schemas.microsoft.com/office/word/2012/wordml" xmlns:w16cex="http://schemas.microsoft.com/office/word/2018/wordml/cex" xmlns:w16cid="http://schemas.microsoft.com/office/word/2016/wordml/cid" xmlns:w16="http://schemas.microsoft.com/office/word/2018/wordml" xmlns:w16se="http://schemas.microsoft.com/office/word/2015/wordml/symex" mc:Ignorable="w14 w15 w16se w16cid w16 w16cex">
+<w:styles xmlns:mc="http://schemas.openxmlformats.org/markup-compatibility/2006" xmlns:r="http://schemas.openxmlformats.org/officeDocument/2006/relationships" xmlns:w="http://schemas.openxmlformats.org/wordprocessingml/2006/main" xmlns:w14="http://schemas.microsoft.com/office/word/2010/wordml" xmlns:w15="http://schemas.microsoft.com/office/word/2012/wordml" xmlns:w16cid="http://schemas.microsoft.com/office/word/2016/wordml/cid" xmlns:w16se="http://schemas.microsoft.com/office/word/2015/wordml/symex" mc:Ignorable="w14 w15 w16se w16cid">
   <w:docDefaults>
     <w:rPrDefault>
       <w:rPr>
@@ -4450,6 +4518,17 @@
       <w:u w:val="single" w:color="000000"/>
     </w:rPr>
   </w:style>
+  <w:style w:type="paragraph" w:styleId="Prrafodelista">
+    <w:name w:val="List Paragraph"/>
+    <w:basedOn w:val="Normal"/>
+    <w:uiPriority w:val="34"/>
+    <w:qFormat/>
+    <w:rsid w:val="00026048"/>
+    <w:pPr>
+      <w:ind w:left="720"/>
+      <w:contextualSpacing/>
+    </w:pPr>
+  </w:style>
 </w:styles>
 </file>
 

</xml_diff>

<commit_message>
Se cierra entregable (elaboración de los documentos, fix y alguna cosilla)
</commit_message>
<xml_diff>
--- a/doc/DP1-2020 - Log Sprint 3 - Aerolíneas AAAFC.docx
+++ b/doc/DP1-2020 - Log Sprint 3 - Aerolíneas AAAFC.docx
@@ -399,7 +399,21 @@
           <w:color w:val="2F5496"/>
           <w:sz w:val="26"/>
         </w:rPr>
-        <w:t xml:space="preserve">Versión 2 </w:t>
+        <w:t xml:space="preserve">Versión </w:t>
+      </w:r>
+      <w:r>
+        <w:rPr>
+          <w:color w:val="2F5496"/>
+          <w:sz w:val="26"/>
+        </w:rPr>
+        <w:t>3</w:t>
+      </w:r>
+      <w:r>
+        <w:rPr>
+          <w:color w:val="2F5496"/>
+          <w:sz w:val="26"/>
+        </w:rPr>
+        <w:t xml:space="preserve"> </w:t>
       </w:r>
     </w:p>
     <w:p>
@@ -407,7 +421,19 @@
         <w:ind w:left="10"/>
       </w:pPr>
       <w:r>
-        <w:t xml:space="preserve">29/11/2020 </w:t>
+        <w:t>10</w:t>
+      </w:r>
+      <w:r>
+        <w:t>/</w:t>
+      </w:r>
+      <w:r>
+        <w:t>0</w:t>
+      </w:r>
+      <w:r>
+        <w:t>1/202</w:t>
+      </w:r>
+      <w:r>
+        <w:t>1</w:t>
       </w:r>
     </w:p>
     <w:p>
@@ -2157,7 +2183,16 @@
         <w:ind w:left="10"/>
       </w:pPr>
       <w:r>
-        <w:t>En este sprint se ha comenzado refinando lo definido en el anterior. La tarea principal y general, era crear las vistas para cada HU asignada. Una vez hecho esto, pasaríamos al reparto de tareas (21/12/2020).</w:t>
+        <w:t>En este sprint se ha comenzado refinando lo definido en el anterior. La tarea principal y general, era crear las vistas para cada HU asignada. Una vez hecho esto, pasaríamos al reparto de tarea</w:t>
+      </w:r>
+      <w:r>
+        <w:t>s</w:t>
+      </w:r>
+      <w:r>
+        <w:t>.</w:t>
+      </w:r>
+      <w:r>
+        <w:t xml:space="preserve"> El fin de este sprint era corregir los errores de las historias anteriores e implementar por encima del mínimo de historias.</w:t>
       </w:r>
     </w:p>
     <w:p>
@@ -2192,6 +2227,21 @@
         <w:t xml:space="preserve">Reparto de tareas </w:t>
       </w:r>
     </w:p>
+    <w:p/>
+    <w:p>
+      <w:pPr>
+        <w:ind w:left="0" w:firstLine="0"/>
+      </w:pPr>
+      <w:r>
+        <w:t xml:space="preserve">En un principio, se planteó finalizar las historias (integradas en web) de las versiones anteriores. Como división para navidades, se hizo el reparto de todas las historias de usuario y del nuevo documento, con el fin de superar el 75% de las historias implementadas. Por desajustes, han habido nuevos repartos que no se han incluido en la división inicial del documento; además de las extensiones implementadas sobre otras historias, pruebas, arreglos de fallos... que estos </w:t>
+      </w:r>
+      <w:r>
+        <w:t>se podrán consultar en el repositorio y log individual.</w:t>
+      </w:r>
+      <w:r>
+        <w:t xml:space="preserve"> </w:t>
+      </w:r>
+    </w:p>
     <w:p>
       <w:pPr>
         <w:spacing w:after="0" w:line="259" w:lineRule="auto"/>
@@ -2258,63 +2308,11 @@
     </w:p>
     <w:p>
       <w:pPr>
-        <w:spacing w:after="12" w:line="259" w:lineRule="auto"/>
-        <w:ind w:left="0" w:firstLine="0"/>
-        <w:jc w:val="left"/>
-      </w:pPr>
-      <w:r>
-        <w:t xml:space="preserve"> </w:t>
-      </w:r>
-    </w:p>
-    <w:p>
-      <w:pPr>
-        <w:pStyle w:val="Ttulo4"/>
-        <w:ind w:left="355"/>
-      </w:pPr>
-      <w:r>
-        <w:rPr>
-          <w:b w:val="0"/>
-        </w:rPr>
-        <w:t>×</w:t>
-      </w:r>
-      <w:r>
-        <w:rPr>
-          <w:rFonts w:ascii="Arial" w:eastAsia="Arial" w:hAnsi="Arial" w:cs="Arial"/>
-          <w:b w:val="0"/>
-        </w:rPr>
-        <w:t xml:space="preserve"> </w:t>
-      </w:r>
-      <w:r>
-        <w:t xml:space="preserve">Cambios en diagrama UML </w:t>
-      </w:r>
-    </w:p>
-    <w:p>
-      <w:pPr>
-        <w:spacing w:after="0" w:line="259" w:lineRule="auto"/>
-        <w:ind w:left="721" w:firstLine="0"/>
-        <w:jc w:val="left"/>
-      </w:pPr>
-      <w:r>
-        <w:t xml:space="preserve"> </w:t>
-      </w:r>
-    </w:p>
-    <w:p>
-      <w:pPr>
-        <w:spacing w:after="0" w:line="239" w:lineRule="auto"/>
-        <w:ind w:left="0" w:firstLine="0"/>
-        <w:jc w:val="left"/>
-      </w:pPr>
-      <w:r>
-        <w:t xml:space="preserve">En </w:t>
-      </w:r>
-      <w:r>
-        <w:t xml:space="preserve">el UML de diseño, deberán </w:t>
-      </w:r>
-      <w:r>
-        <w:t>añadirse,</w:t>
-      </w:r>
-      <w:r>
-        <w:t xml:space="preserve"> por tanto, clases para referirse a los platos de cada menú, además de que se necesitará un email para cada usuario.</w:t>
+        <w:spacing w:after="0"/>
+        <w:ind w:left="10"/>
+      </w:pPr>
+      <w:r>
+        <w:t>A partir de la segunda revisión, cambiaríamos la entidad de Menú y corregiríamos los errores de las pruebas anteriores.</w:t>
       </w:r>
     </w:p>
     <w:p>
@@ -2411,7 +2409,12 @@
         <w:t xml:space="preserve">FELIPE ESCALERA GONZALEZ </w:t>
       </w:r>
       <w:r>
-        <w:t>x</w:t>
+        <w:t>(46 horas y 27 min, medidos con toggl</w:t>
+      </w:r>
+      <w:bookmarkStart w:id="0" w:name="_GoBack"/>
+      <w:bookmarkEnd w:id="0"/>
+      <w:r>
+        <w:t>)</w:t>
       </w:r>
     </w:p>
     <w:p>
@@ -2499,8 +2502,6 @@
         </w:rPr>
         <w:t>4</w:t>
       </w:r>
-      <w:bookmarkStart w:id="0" w:name="_GoBack"/>
-      <w:bookmarkEnd w:id="0"/>
       <w:r>
         <w:rPr>
           <w:color w:val="222222"/>
@@ -2572,6 +2573,14 @@
       <w:r>
         <w:tab/>
         <w:t>Problemas en la actualización de personal de oficina, ya que saltaba la excepción “IntegrityDataViolationException” para los dos atributos únicos de esta clase (nif e iban), solucionado al final comprobando el mensaje de error y asociando el método “.rejectValues()” con un atributo u otro.</w:t>
+      </w:r>
+    </w:p>
+    <w:p>
+      <w:pPr>
+        <w:ind w:left="705" w:hanging="345"/>
+      </w:pPr>
+      <w:r>
+        <w:t>-     Problemas generales de formateo de atributos complejos (ya resueltos, menos en un caso). En IdiomaTypeFormatter no sabemos como integrarlo con la capa de vista, ya que lo más sencillo es crear checkboxes, pero el formateo sobre el POST de los idiomas da fallo. Se da por un mal formateo, al no saber leer los datos de entrada.</w:t>
       </w:r>
     </w:p>
     <w:p>

</xml_diff>